<commit_message>
Updated ReadmeFirst and added a script for tables creation
</commit_message>
<xml_diff>
--- a/ReadmeFirst.docx
+++ b/ReadmeFirst.docx
@@ -5,11 +5,13 @@
     <w:p>
       <w:pPr>
         <w:pStyle w:val="Heading1"/>
+        <w:jc w:val="center"/>
       </w:pPr>
       <w:r>
         <w:t>Invoice Tracker</w:t>
       </w:r>
     </w:p>
+    <w:p/>
     <w:p>
       <w:pPr>
         <w:pStyle w:val="Heading2"/>
@@ -117,7 +119,10 @@
         <w:t>O</w:t>
       </w:r>
       <w:r>
-        <w:t xml:space="preserve">nce database is installed and running, open the </w:t>
+        <w:t xml:space="preserve">nce database is installed and </w:t>
+      </w:r>
+      <w:r>
+        <w:t xml:space="preserve">running, open the </w:t>
       </w:r>
       <w:proofErr w:type="spellStart"/>
       <w:r>
@@ -129,14 +134,25 @@
       </w:r>
       <w:proofErr w:type="spellStart"/>
       <w:r>
-        <w:t>PGAdmin</w:t>
+        <w:t>pg</w:t>
+      </w:r>
+      <w:r>
+        <w:t>Admin</w:t>
       </w:r>
       <w:proofErr w:type="spellEnd"/>
       <w:r>
         <w:t xml:space="preserve"> web client to create a database called </w:t>
       </w:r>
-      <w:r>
-        <w:t xml:space="preserve">invoiced. </w:t>
+      <w:proofErr w:type="spellStart"/>
+      <w:r>
+        <w:t>invoiced</w:t>
+      </w:r>
+      <w:r>
+        <w:t>b</w:t>
+      </w:r>
+      <w:proofErr w:type="spellEnd"/>
+      <w:r>
+        <w:t xml:space="preserve">. </w:t>
       </w:r>
     </w:p>
     <w:p>
@@ -182,7 +198,10 @@
       </w:r>
       <w:proofErr w:type="gramEnd"/>
       <w:r>
-        <w:t>psycopg2://</w:t>
+        <w:t>psycopg2</w:t>
+      </w:r>
+      <w:r>
+        <w:t>://</w:t>
       </w:r>
       <w:proofErr w:type="spellStart"/>
       <w:r>
@@ -194,7 +213,10 @@
       </w:r>
       <w:proofErr w:type="spellStart"/>
       <w:r>
-        <w:t>testdb</w:t>
+        <w:t>invoice</w:t>
+      </w:r>
+      <w:r>
+        <w:t>db</w:t>
       </w:r>
       <w:proofErr w:type="spellEnd"/>
       <w:r>
@@ -206,7 +228,10 @@
         <w:pStyle w:val="Heading2"/>
       </w:pPr>
       <w:r>
-        <w:t>If you have used different credentials, you may set the connection string in the __init__.py file in the invoice folder.</w:t>
+        <w:t>If you have used different credentials, you may set the connection string in the __init__.py file in th</w:t>
+      </w:r>
+      <w:r>
+        <w:t>e invoice folder to match your credentials.</w:t>
       </w:r>
     </w:p>
     <w:p>
@@ -245,6 +270,17 @@
       </w:r>
       <w:r>
         <w:t>project folder</w:t>
+      </w:r>
+      <w:r>
+        <w:t xml:space="preserve"> (</w:t>
+      </w:r>
+      <w:proofErr w:type="spellStart"/>
+      <w:r>
+        <w:t>InvoiceTracker</w:t>
+      </w:r>
+      <w:proofErr w:type="spellEnd"/>
+      <w:r>
+        <w:t>)</w:t>
       </w:r>
     </w:p>
     <w:p>
@@ -493,19 +529,40 @@
           <w:t>http://127.0.0.1:5000/invoice/new</w:t>
         </w:r>
       </w:hyperlink>
+      <w:r>
+        <w:t xml:space="preserve"> to create new invoices. To </w:t>
+      </w:r>
+      <w:r>
+        <w:t xml:space="preserve">add any invoice items to the newly create invoice click on the name. </w:t>
+      </w:r>
     </w:p>
     <w:p/>
     <w:p>
       <w:pPr>
         <w:pStyle w:val="Heading2"/>
       </w:pPr>
-      <w:proofErr w:type="spellStart"/>
-      <w:r>
-        <w:t>Bellow</w:t>
-      </w:r>
-      <w:proofErr w:type="spellEnd"/>
-      <w:r>
-        <w:t xml:space="preserve"> are 3 screenshots that I create while testing the application.</w:t>
+      <w:r>
+        <w:t xml:space="preserve">Last </w:t>
+      </w:r>
+      <w:r>
+        <w:t xml:space="preserve">3 screenshots </w:t>
+      </w:r>
+      <w:proofErr w:type="gramStart"/>
+      <w:r>
+        <w:t xml:space="preserve">show </w:t>
+      </w:r>
+      <w:r>
+        <w:t xml:space="preserve"> </w:t>
+      </w:r>
+      <w:r>
+        <w:t>what</w:t>
+      </w:r>
+      <w:proofErr w:type="gramEnd"/>
+      <w:r>
+        <w:t xml:space="preserve"> you see when you run the application</w:t>
+      </w:r>
+      <w:r>
+        <w:t>.</w:t>
       </w:r>
     </w:p>
     <w:p/>
@@ -514,10 +571,92 @@
         <w:pStyle w:val="Heading2"/>
       </w:pPr>
       <w:r>
-        <w:t>Thanks.</w:t>
-      </w:r>
-      <w:bookmarkStart w:id="0" w:name="_GoBack"/>
-      <w:bookmarkEnd w:id="0"/>
+        <w:t xml:space="preserve">In case if there is an issue with creating invoiced database and the 2 tables, please use the </w:t>
+      </w:r>
+      <w:proofErr w:type="spellStart"/>
+      <w:r>
+        <w:t>Postgresql</w:t>
+      </w:r>
+      <w:proofErr w:type="spellEnd"/>
+      <w:r>
+        <w:t xml:space="preserve"> admin web client to create the database and the tables.</w:t>
+      </w:r>
+    </w:p>
+    <w:p/>
+    <w:p>
+      <w:pPr>
+        <w:pStyle w:val="Heading2"/>
+      </w:pPr>
+      <w:r>
+        <w:t xml:space="preserve">Open the </w:t>
+      </w:r>
+      <w:proofErr w:type="spellStart"/>
+      <w:r>
+        <w:t>pgAdmin</w:t>
+      </w:r>
+      <w:proofErr w:type="spellEnd"/>
+      <w:r>
+        <w:t xml:space="preserve"> web tool and right click on PostgreSQL 12</w:t>
+      </w:r>
+      <w:r>
+        <w:t xml:space="preserve">. Select Create and then Database. On the dialog box enter database name as </w:t>
+      </w:r>
+      <w:proofErr w:type="spellStart"/>
+      <w:r>
+        <w:t>invoiced</w:t>
+      </w:r>
+      <w:r>
+        <w:t>b</w:t>
+      </w:r>
+      <w:proofErr w:type="spellEnd"/>
+      <w:r>
+        <w:t xml:space="preserve"> and select owner as </w:t>
+      </w:r>
+      <w:proofErr w:type="spellStart"/>
+      <w:r>
+        <w:t>postgres</w:t>
+      </w:r>
+      <w:proofErr w:type="spellEnd"/>
+      <w:r>
+        <w:t xml:space="preserve">. Click on save. Once done, you will see </w:t>
+      </w:r>
+      <w:proofErr w:type="spellStart"/>
+      <w:r>
+        <w:t>invoiced</w:t>
+      </w:r>
+      <w:r>
+        <w:t>b</w:t>
+      </w:r>
+      <w:proofErr w:type="spellEnd"/>
+      <w:r>
+        <w:t xml:space="preserve"> database is</w:t>
+      </w:r>
+      <w:r>
+        <w:t xml:space="preserve"> created under the Databases node. Right click on the newly created</w:t>
+      </w:r>
+      <w:r>
+        <w:t xml:space="preserve"> </w:t>
+      </w:r>
+      <w:proofErr w:type="spellStart"/>
+      <w:r>
+        <w:t>invoicedb</w:t>
+      </w:r>
+      <w:proofErr w:type="spellEnd"/>
+      <w:r>
+        <w:t xml:space="preserve"> database and select Query Tool. Copy and paste the following script </w:t>
+      </w:r>
+      <w:r>
+        <w:t xml:space="preserve">on to the Query Editor, run the query </w:t>
+      </w:r>
+      <w:r>
+        <w:t xml:space="preserve">to </w:t>
+      </w:r>
+      <w:r>
+        <w:t>create the tables.</w:t>
+      </w:r>
+      <w:r>
+        <w:t xml:space="preserve"> Two screenshots below show the steps described above.</w:t>
+      </w:r>
     </w:p>
     <w:p/>
     <w:p>
@@ -525,11 +664,12 @@
         <w:rPr>
           <w:noProof/>
         </w:rPr>
+        <w:lastRenderedPageBreak/>
         <w:drawing>
-          <wp:inline distT="0" distB="0" distL="0" distR="0" wp14:anchorId="353EB365" wp14:editId="7B9067FB">
-            <wp:extent cx="5943600" cy="2126615"/>
-            <wp:effectExtent l="0" t="0" r="0" b="6985"/>
-            <wp:docPr id="1" name="Picture 1"/>
+          <wp:inline distT="0" distB="0" distL="0" distR="0" wp14:anchorId="04DB8BCD" wp14:editId="758EF7D5">
+            <wp:extent cx="4391025" cy="3676650"/>
+            <wp:effectExtent l="0" t="0" r="9525" b="0"/>
+            <wp:docPr id="4" name="Picture 4"/>
             <wp:cNvGraphicFramePr>
               <a:graphicFrameLocks xmlns:a="http://schemas.openxmlformats.org/drawingml/2006/main" noChangeAspect="1"/>
             </wp:cNvGraphicFramePr>
@@ -549,7 +689,7 @@
                   <pic:spPr>
                     <a:xfrm>
                       <a:off x="0" y="0"/>
-                      <a:ext cx="5943600" cy="2126615"/>
+                      <a:ext cx="4391025" cy="3676650"/>
                     </a:xfrm>
                     <a:prstGeom prst="rect">
                       <a:avLst/>
@@ -562,7 +702,6 @@
         </w:drawing>
       </w:r>
     </w:p>
-    <w:p/>
     <w:p>
       <w:r>
         <w:rPr>
@@ -570,10 +709,10 @@
         </w:rPr>
         <w:lastRenderedPageBreak/>
         <w:drawing>
-          <wp:inline distT="0" distB="0" distL="0" distR="0" wp14:anchorId="2F522966" wp14:editId="6FD83602">
-            <wp:extent cx="5943600" cy="3752850"/>
-            <wp:effectExtent l="0" t="0" r="0" b="0"/>
-            <wp:docPr id="2" name="Picture 2"/>
+          <wp:inline distT="0" distB="0" distL="0" distR="0" wp14:anchorId="0E0C9D3C" wp14:editId="449E9D88">
+            <wp:extent cx="5943600" cy="5306695"/>
+            <wp:effectExtent l="0" t="0" r="0" b="8255"/>
+            <wp:docPr id="5" name="Picture 5"/>
             <wp:cNvGraphicFramePr>
               <a:graphicFrameLocks xmlns:a="http://schemas.openxmlformats.org/drawingml/2006/main" noChangeAspect="1"/>
             </wp:cNvGraphicFramePr>
@@ -593,6 +732,516 @@
                   <pic:spPr>
                     <a:xfrm>
                       <a:off x="0" y="0"/>
+                      <a:ext cx="5943600" cy="5306695"/>
+                    </a:xfrm>
+                    <a:prstGeom prst="rect">
+                      <a:avLst/>
+                    </a:prstGeom>
+                  </pic:spPr>
+                </pic:pic>
+              </a:graphicData>
+            </a:graphic>
+          </wp:inline>
+        </w:drawing>
+      </w:r>
+    </w:p>
+    <w:p/>
+    <w:p>
+      <w:pPr>
+        <w:pStyle w:val="Heading1"/>
+      </w:pPr>
+      <w:r>
+        <w:t xml:space="preserve">Scripts to create invoice and </w:t>
+      </w:r>
+      <w:proofErr w:type="spellStart"/>
+      <w:r>
+        <w:t>invoice_item</w:t>
+      </w:r>
+      <w:proofErr w:type="spellEnd"/>
+      <w:r>
+        <w:t xml:space="preserve"> tables</w:t>
+      </w:r>
+    </w:p>
+    <w:p>
+      <w:pPr>
+        <w:pStyle w:val="Heading2"/>
+      </w:pPr>
+      <w:r>
+        <w:t>====================================================</w:t>
+      </w:r>
+    </w:p>
+    <w:p>
+      <w:r>
+        <w:t xml:space="preserve">-- DROP DATABASE </w:t>
+      </w:r>
+      <w:proofErr w:type="spellStart"/>
+      <w:r>
+        <w:t>invoicedb</w:t>
+      </w:r>
+      <w:proofErr w:type="spellEnd"/>
+      <w:r>
+        <w:t>;</w:t>
+      </w:r>
+    </w:p>
+    <w:p>
+      <w:r>
+        <w:t xml:space="preserve">CREATE DATABASE </w:t>
+      </w:r>
+      <w:proofErr w:type="spellStart"/>
+      <w:r>
+        <w:t>invoicedb</w:t>
+      </w:r>
+      <w:proofErr w:type="spellEnd"/>
+    </w:p>
+    <w:p>
+      <w:r>
+        <w:t xml:space="preserve">    WITH </w:t>
+      </w:r>
+    </w:p>
+    <w:p>
+      <w:r>
+        <w:t xml:space="preserve">    OWNER = </w:t>
+      </w:r>
+      <w:proofErr w:type="spellStart"/>
+      <w:r>
+        <w:t>postgres</w:t>
+      </w:r>
+      <w:proofErr w:type="spellEnd"/>
+    </w:p>
+    <w:p>
+      <w:r>
+        <w:t xml:space="preserve">    ENCODING = 'UTF8'</w:t>
+      </w:r>
+    </w:p>
+    <w:p>
+      <w:r>
+        <w:t xml:space="preserve">    LC_COLLATE = '</w:t>
+      </w:r>
+      <w:proofErr w:type="spellStart"/>
+      <w:r>
+        <w:t>English_United</w:t>
+      </w:r>
+      <w:proofErr w:type="spellEnd"/>
+      <w:r>
+        <w:t xml:space="preserve"> States.1252'</w:t>
+      </w:r>
+    </w:p>
+    <w:p>
+      <w:r>
+        <w:t xml:space="preserve">    LC_CTYPE = '</w:t>
+      </w:r>
+      <w:proofErr w:type="spellStart"/>
+      <w:r>
+        <w:t>English_United</w:t>
+      </w:r>
+      <w:proofErr w:type="spellEnd"/>
+      <w:r>
+        <w:t xml:space="preserve"> States.1252'</w:t>
+      </w:r>
+    </w:p>
+    <w:p>
+      <w:r>
+        <w:lastRenderedPageBreak/>
+        <w:t xml:space="preserve">    TABLESPACE = </w:t>
+      </w:r>
+      <w:proofErr w:type="spellStart"/>
+      <w:r>
+        <w:t>pg_default</w:t>
+      </w:r>
+      <w:proofErr w:type="spellEnd"/>
+    </w:p>
+    <w:p>
+      <w:r>
+        <w:t xml:space="preserve">    CONNECTION LIMIT = -1;</w:t>
+      </w:r>
+    </w:p>
+    <w:p/>
+    <w:p>
+      <w:r>
+        <w:t xml:space="preserve">-- Table: </w:t>
+      </w:r>
+      <w:proofErr w:type="spellStart"/>
+      <w:r>
+        <w:t>public.invoices</w:t>
+      </w:r>
+      <w:proofErr w:type="spellEnd"/>
+    </w:p>
+    <w:p>
+      <w:r>
+        <w:t xml:space="preserve">--DROP TABLE </w:t>
+      </w:r>
+      <w:proofErr w:type="spellStart"/>
+      <w:r>
+        <w:t>public.invoices</w:t>
+      </w:r>
+      <w:proofErr w:type="spellEnd"/>
+      <w:r>
+        <w:t>;</w:t>
+      </w:r>
+    </w:p>
+    <w:p>
+      <w:r>
+        <w:t xml:space="preserve">CREATE TABLE </w:t>
+      </w:r>
+      <w:proofErr w:type="spellStart"/>
+      <w:r>
+        <w:t>public.invoices</w:t>
+      </w:r>
+      <w:proofErr w:type="spellEnd"/>
+    </w:p>
+    <w:p>
+      <w:r>
+        <w:t>(</w:t>
+      </w:r>
+    </w:p>
+    <w:p>
+      <w:r>
+        <w:tab/>
+      </w:r>
+      <w:proofErr w:type="gramStart"/>
+      <w:r>
+        <w:t>id</w:t>
+      </w:r>
+      <w:proofErr w:type="gramEnd"/>
+      <w:r>
+        <w:t xml:space="preserve"> </w:t>
+      </w:r>
+      <w:proofErr w:type="spellStart"/>
+      <w:r>
+        <w:t>bigserial</w:t>
+      </w:r>
+      <w:proofErr w:type="spellEnd"/>
+      <w:r>
+        <w:t xml:space="preserve"> NOT NULL PRIMARY KEY,</w:t>
+      </w:r>
+    </w:p>
+    <w:p>
+      <w:r>
+        <w:t xml:space="preserve">    </w:t>
+      </w:r>
+      <w:proofErr w:type="spellStart"/>
+      <w:proofErr w:type="gramStart"/>
+      <w:r>
+        <w:t>cust_name</w:t>
+      </w:r>
+      <w:proofErr w:type="spellEnd"/>
+      <w:proofErr w:type="gramEnd"/>
+      <w:r>
+        <w:t xml:space="preserve"> character varying(50) COLLATE </w:t>
+      </w:r>
+      <w:proofErr w:type="spellStart"/>
+      <w:r>
+        <w:t>pg_catalog."</w:t>
+      </w:r>
+      <w:proofErr w:type="gramStart"/>
+      <w:r>
+        <w:t>default</w:t>
+      </w:r>
+      <w:proofErr w:type="spellEnd"/>
+      <w:proofErr w:type="gramEnd"/>
+      <w:r>
+        <w:t>",</w:t>
+      </w:r>
+    </w:p>
+    <w:p>
+      <w:r>
+        <w:t xml:space="preserve">    </w:t>
+      </w:r>
+      <w:proofErr w:type="spellStart"/>
+      <w:proofErr w:type="gramStart"/>
+      <w:r>
+        <w:t>date_created</w:t>
+      </w:r>
+      <w:proofErr w:type="spellEnd"/>
+      <w:proofErr w:type="gramEnd"/>
+      <w:r>
+        <w:t xml:space="preserve"> timestamp without time zone</w:t>
+      </w:r>
+    </w:p>
+    <w:p>
+      <w:r>
+        <w:t>)</w:t>
+      </w:r>
+    </w:p>
+    <w:p>
+      <w:r>
+        <w:t xml:space="preserve">TABLESPACE </w:t>
+      </w:r>
+      <w:proofErr w:type="spellStart"/>
+      <w:r>
+        <w:t>pg_default</w:t>
+      </w:r>
+      <w:proofErr w:type="spellEnd"/>
+      <w:r>
+        <w:t>;</w:t>
+      </w:r>
+    </w:p>
+    <w:p>
+      <w:r>
+        <w:t xml:space="preserve">ALTER TABLE </w:t>
+      </w:r>
+      <w:proofErr w:type="spellStart"/>
+      <w:r>
+        <w:t>public.invoices</w:t>
+      </w:r>
+      <w:proofErr w:type="spellEnd"/>
+    </w:p>
+    <w:p>
+      <w:r>
+        <w:t xml:space="preserve">    OWNER to </w:t>
+      </w:r>
+      <w:proofErr w:type="spellStart"/>
+      <w:r>
+        <w:t>postgres</w:t>
+      </w:r>
+      <w:proofErr w:type="spellEnd"/>
+      <w:r>
+        <w:t>;</w:t>
+      </w:r>
+    </w:p>
+    <w:p/>
+    <w:p>
+      <w:r>
+        <w:t xml:space="preserve">-- Table: </w:t>
+      </w:r>
+      <w:proofErr w:type="spellStart"/>
+      <w:r>
+        <w:t>public.invoice_items</w:t>
+      </w:r>
+      <w:proofErr w:type="spellEnd"/>
+    </w:p>
+    <w:p>
+      <w:r>
+        <w:t>--D</w:t>
+      </w:r>
+      <w:r>
+        <w:t xml:space="preserve">ROP TABLE </w:t>
+      </w:r>
+      <w:proofErr w:type="spellStart"/>
+      <w:r>
+        <w:t>public.invoice_items</w:t>
+      </w:r>
+      <w:proofErr w:type="spellEnd"/>
+      <w:r>
+        <w:t>;</w:t>
+      </w:r>
+    </w:p>
+    <w:p>
+      <w:r>
+        <w:t xml:space="preserve">CREATE TABLE </w:t>
+      </w:r>
+      <w:proofErr w:type="spellStart"/>
+      <w:r>
+        <w:t>public.invoice_items</w:t>
+      </w:r>
+      <w:proofErr w:type="spellEnd"/>
+    </w:p>
+    <w:p>
+      <w:r>
+        <w:t>(</w:t>
+      </w:r>
+    </w:p>
+    <w:p>
+      <w:r>
+        <w:tab/>
+      </w:r>
+      <w:proofErr w:type="gramStart"/>
+      <w:r>
+        <w:t>id</w:t>
+      </w:r>
+      <w:proofErr w:type="gramEnd"/>
+      <w:r>
+        <w:t xml:space="preserve"> </w:t>
+      </w:r>
+      <w:proofErr w:type="spellStart"/>
+      <w:r>
+        <w:t>bigserial</w:t>
+      </w:r>
+      <w:proofErr w:type="spellEnd"/>
+      <w:r>
+        <w:t xml:space="preserve"> NOT NULL PRIMARY KEY,</w:t>
+      </w:r>
+    </w:p>
+    <w:p>
+      <w:r>
+        <w:t xml:space="preserve">    </w:t>
+      </w:r>
+      <w:proofErr w:type="spellStart"/>
+      <w:proofErr w:type="gramStart"/>
+      <w:r>
+        <w:t>invoice_id</w:t>
+      </w:r>
+      <w:proofErr w:type="spellEnd"/>
+      <w:proofErr w:type="gramEnd"/>
+      <w:r>
+        <w:t xml:space="preserve"> integer NOT NULL,</w:t>
+      </w:r>
+    </w:p>
+    <w:p>
+      <w:r>
+        <w:t xml:space="preserve">    </w:t>
+      </w:r>
+      <w:proofErr w:type="gramStart"/>
+      <w:r>
+        <w:t>amount</w:t>
+      </w:r>
+      <w:proofErr w:type="gramEnd"/>
+      <w:r>
+        <w:t xml:space="preserve"> numeric(10,2) NOT NULL,</w:t>
+      </w:r>
+    </w:p>
+    <w:p>
+      <w:r>
+        <w:t xml:space="preserve">    </w:t>
+      </w:r>
+      <w:proofErr w:type="gramStart"/>
+      <w:r>
+        <w:t>description</w:t>
+      </w:r>
+      <w:proofErr w:type="gramEnd"/>
+      <w:r>
+        <w:t xml:space="preserve"> character varying(200) COLLATE </w:t>
+      </w:r>
+      <w:proofErr w:type="spellStart"/>
+      <w:r>
+        <w:t>pg_catalog."</w:t>
+      </w:r>
+      <w:proofErr w:type="gramStart"/>
+      <w:r>
+        <w:t>default</w:t>
+      </w:r>
+      <w:proofErr w:type="spellEnd"/>
+      <w:proofErr w:type="gramEnd"/>
+      <w:r>
+        <w:t>",</w:t>
+      </w:r>
+    </w:p>
+    <w:p>
+      <w:r>
+        <w:t xml:space="preserve">    CONSTRAINT </w:t>
+      </w:r>
+      <w:proofErr w:type="spellStart"/>
+      <w:r>
+        <w:t>invoice_items_invoice_id_fkey</w:t>
+      </w:r>
+      <w:proofErr w:type="spellEnd"/>
+      <w:r>
+        <w:t xml:space="preserve"> FOREIGN KEY (</w:t>
+      </w:r>
+      <w:proofErr w:type="spellStart"/>
+      <w:r>
+        <w:t>invoice_id</w:t>
+      </w:r>
+      <w:proofErr w:type="spellEnd"/>
+      <w:r>
+        <w:t>)</w:t>
+      </w:r>
+    </w:p>
+    <w:p>
+      <w:r>
+        <w:t xml:space="preserve">        REFERENCES </w:t>
+      </w:r>
+      <w:proofErr w:type="spellStart"/>
+      <w:r>
+        <w:t>public.invoices</w:t>
+      </w:r>
+      <w:proofErr w:type="spellEnd"/>
+      <w:r>
+        <w:t xml:space="preserve"> (id) MATCH SIMPLE</w:t>
+      </w:r>
+    </w:p>
+    <w:p>
+      <w:r>
+        <w:t xml:space="preserve">        ON UPDATE NO ACTION</w:t>
+      </w:r>
+    </w:p>
+    <w:p>
+      <w:r>
+        <w:t xml:space="preserve">        ON DELETE NO ACTION</w:t>
+      </w:r>
+    </w:p>
+    <w:p>
+      <w:r>
+        <w:t>)</w:t>
+      </w:r>
+    </w:p>
+    <w:p>
+      <w:r>
+        <w:t xml:space="preserve">TABLESPACE </w:t>
+      </w:r>
+      <w:proofErr w:type="spellStart"/>
+      <w:r>
+        <w:t>pg_default</w:t>
+      </w:r>
+      <w:proofErr w:type="spellEnd"/>
+      <w:r>
+        <w:t>;</w:t>
+      </w:r>
+    </w:p>
+    <w:p>
+      <w:r>
+        <w:lastRenderedPageBreak/>
+        <w:t xml:space="preserve">ALTER TABLE </w:t>
+      </w:r>
+      <w:proofErr w:type="spellStart"/>
+      <w:r>
+        <w:t>public.invoice_items</w:t>
+      </w:r>
+      <w:proofErr w:type="spellEnd"/>
+    </w:p>
+    <w:p>
+      <w:r>
+        <w:t xml:space="preserve">    OWNER to </w:t>
+      </w:r>
+      <w:proofErr w:type="spellStart"/>
+      <w:r>
+        <w:t>postgres</w:t>
+      </w:r>
+      <w:proofErr w:type="spellEnd"/>
+      <w:r>
+        <w:t>;</w:t>
+      </w:r>
+    </w:p>
+    <w:p/>
+    <w:p/>
+    <w:p>
+      <w:pPr>
+        <w:pStyle w:val="Heading1"/>
+      </w:pPr>
+      <w:r>
+        <w:t>Following Screenshots show what you see when you run the application</w:t>
+      </w:r>
+    </w:p>
+    <w:p/>
+    <w:p>
+      <w:r>
+        <w:rPr>
+          <w:noProof/>
+        </w:rPr>
+        <w:drawing>
+          <wp:inline distT="0" distB="0" distL="0" distR="0" wp14:anchorId="2F522966" wp14:editId="6FD83602">
+            <wp:extent cx="5943600" cy="3752850"/>
+            <wp:effectExtent l="0" t="0" r="0" b="0"/>
+            <wp:docPr id="2" name="Picture 2"/>
+            <wp:cNvGraphicFramePr>
+              <a:graphicFrameLocks xmlns:a="http://schemas.openxmlformats.org/drawingml/2006/main" noChangeAspect="1"/>
+            </wp:cNvGraphicFramePr>
+            <a:graphic xmlns:a="http://schemas.openxmlformats.org/drawingml/2006/main">
+              <a:graphicData uri="http://schemas.openxmlformats.org/drawingml/2006/picture">
+                <pic:pic xmlns:pic="http://schemas.openxmlformats.org/drawingml/2006/picture">
+                  <pic:nvPicPr>
+                    <pic:cNvPr id="1" name=""/>
+                    <pic:cNvPicPr/>
+                  </pic:nvPicPr>
+                  <pic:blipFill>
+                    <a:blip r:embed="rId7"/>
+                    <a:stretch>
+                      <a:fillRect/>
+                    </a:stretch>
+                  </pic:blipFill>
+                  <pic:spPr>
+                    <a:xfrm>
+                      <a:off x="0" y="0"/>
                       <a:ext cx="5943600" cy="3752850"/>
                     </a:xfrm>
                     <a:prstGeom prst="rect">
@@ -607,6 +1256,57 @@
       </w:r>
     </w:p>
     <w:p>
+      <w:pPr>
+        <w:pStyle w:val="Heading2"/>
+      </w:pPr>
+      <w:r>
+        <w:t>Click on the name to navigate to add invoice item</w:t>
+      </w:r>
+    </w:p>
+    <w:p>
+      <w:r>
+        <w:rPr>
+          <w:noProof/>
+        </w:rPr>
+        <w:drawing>
+          <wp:inline distT="0" distB="0" distL="0" distR="0" wp14:anchorId="1C46558F" wp14:editId="514D0173">
+            <wp:extent cx="5943600" cy="2126615"/>
+            <wp:effectExtent l="0" t="0" r="0" b="6985"/>
+            <wp:docPr id="1" name="Picture 1"/>
+            <wp:cNvGraphicFramePr>
+              <a:graphicFrameLocks xmlns:a="http://schemas.openxmlformats.org/drawingml/2006/main" noChangeAspect="1"/>
+            </wp:cNvGraphicFramePr>
+            <a:graphic xmlns:a="http://schemas.openxmlformats.org/drawingml/2006/main">
+              <a:graphicData uri="http://schemas.openxmlformats.org/drawingml/2006/picture">
+                <pic:pic xmlns:pic="http://schemas.openxmlformats.org/drawingml/2006/picture">
+                  <pic:nvPicPr>
+                    <pic:cNvPr id="1" name=""/>
+                    <pic:cNvPicPr/>
+                  </pic:nvPicPr>
+                  <pic:blipFill>
+                    <a:blip r:embed="rId8"/>
+                    <a:stretch>
+                      <a:fillRect/>
+                    </a:stretch>
+                  </pic:blipFill>
+                  <pic:spPr>
+                    <a:xfrm>
+                      <a:off x="0" y="0"/>
+                      <a:ext cx="5943600" cy="2126615"/>
+                    </a:xfrm>
+                    <a:prstGeom prst="rect">
+                      <a:avLst/>
+                    </a:prstGeom>
+                  </pic:spPr>
+                </pic:pic>
+              </a:graphicData>
+            </a:graphic>
+          </wp:inline>
+        </w:drawing>
+      </w:r>
+    </w:p>
+    <w:p>
+      <w:bookmarkStart w:id="0" w:name="_GoBack"/>
       <w:r>
         <w:rPr>
           <w:noProof/>
@@ -628,7 +1328,7 @@
                     <pic:cNvPicPr/>
                   </pic:nvPicPr>
                   <pic:blipFill>
-                    <a:blip r:embed="rId7"/>
+                    <a:blip r:embed="rId9"/>
                     <a:stretch>
                       <a:fillRect/>
                     </a:stretch>
@@ -647,6 +1347,24 @@
             </a:graphic>
           </wp:inline>
         </w:drawing>
+      </w:r>
+      <w:bookmarkEnd w:id="0"/>
+    </w:p>
+    <w:p/>
+    <w:p>
+      <w:pPr>
+        <w:pStyle w:val="Heading2"/>
+      </w:pPr>
+      <w:r>
+        <w:t>Thanks,</w:t>
+      </w:r>
+    </w:p>
+    <w:p>
+      <w:pPr>
+        <w:pStyle w:val="Heading2"/>
+      </w:pPr>
+      <w:r>
+        <w:t>Digala</w:t>
       </w:r>
     </w:p>
     <w:sectPr>

</xml_diff>